<commit_message>
Changed titles for better machine parsing
</commit_message>
<xml_diff>
--- a/media/Michael-C-McGlynn_Resume.docx
+++ b/media/Michael-C-McGlynn_Resume.docx
@@ -289,7 +289,25 @@
                 <w:bCs/>
                 <w:color w:val="2E74B5" w:themeColor="accent5" w:themeShade="BF"/>
               </w:rPr>
-              <w:t>Senior Director, Digital Development</w:t>
+              <w:t>Senior Director</w:t>
+            </w:r>
+            <w:r>
+              <w:rPr>
+                <w:rFonts w:cstheme="minorHAnsi"/>
+                <w:b/>
+                <w:bCs/>
+                <w:color w:val="2E74B5" w:themeColor="accent5" w:themeShade="BF"/>
+              </w:rPr>
+              <w:t xml:space="preserve"> of</w:t>
+            </w:r>
+            <w:r>
+              <w:rPr>
+                <w:rFonts w:cstheme="minorHAnsi"/>
+                <w:b/>
+                <w:bCs/>
+                <w:color w:val="2E74B5" w:themeColor="accent5" w:themeShade="BF"/>
+              </w:rPr>
+              <w:t xml:space="preserve"> Digital Development</w:t>
             </w:r>
           </w:p>
           <w:p>
@@ -352,7 +370,6 @@
           </w:tcPr>
           <w:p>
             <w:pPr>
-              <w:spacing w:after="0" w:line="240" w:lineRule="auto"/>
               <w:rPr>
                 <w:rFonts w:ascii="Calibri" w:hAnsi="Calibri" w:cs="Calibri"/>
               </w:rPr>
@@ -396,15 +413,13 @@
           </w:p>
           <w:p>
             <w:pPr>
-              <w:spacing w:after="0" w:line="240" w:lineRule="auto"/>
-              <w:rPr>
-                <w:rFonts w:ascii="Calibri" w:hAnsi="Calibri" w:cs="Calibri"/>
-              </w:rPr>
-            </w:pPr>
-          </w:p>
-          <w:p>
-            <w:pPr>
-              <w:spacing w:after="0" w:line="240" w:lineRule="auto"/>
+              <w:rPr>
+                <w:rFonts w:ascii="Calibri" w:hAnsi="Calibri" w:cs="Calibri"/>
+              </w:rPr>
+            </w:pPr>
+          </w:p>
+          <w:p>
+            <w:pPr>
               <w:rPr>
                 <w:rFonts w:ascii="Calibri" w:hAnsi="Calibri" w:cs="Calibri"/>
               </w:rPr>
@@ -418,15 +433,13 @@
           </w:p>
           <w:p>
             <w:pPr>
-              <w:spacing w:after="0" w:line="240" w:lineRule="auto"/>
-              <w:rPr>
-                <w:rFonts w:ascii="Calibri" w:hAnsi="Calibri" w:cs="Calibri"/>
-              </w:rPr>
-            </w:pPr>
-          </w:p>
-          <w:p>
-            <w:pPr>
-              <w:spacing w:after="0" w:line="240" w:lineRule="auto"/>
+              <w:rPr>
+                <w:rFonts w:ascii="Calibri" w:hAnsi="Calibri" w:cs="Calibri"/>
+              </w:rPr>
+            </w:pPr>
+          </w:p>
+          <w:p>
+            <w:pPr>
               <w:rPr>
                 <w:rFonts w:ascii="Calibri" w:hAnsi="Calibri" w:cs="Calibri"/>
               </w:rPr>
@@ -440,7 +453,6 @@
           </w:p>
           <w:p>
             <w:pPr>
-              <w:spacing w:after="0" w:line="240" w:lineRule="auto"/>
               <w:rPr>
                 <w:rFonts w:ascii="Calibri" w:hAnsi="Calibri" w:cs="Calibri"/>
               </w:rPr>
@@ -810,7 +822,6 @@
               <w:tabs>
                 <w:tab w:val="left" w:pos="1200"/>
               </w:tabs>
-              <w:spacing w:after="0" w:line="240" w:lineRule="auto"/>
               <w:rPr>
                 <w:rFonts w:ascii="Calibri" w:hAnsi="Calibri" w:cs="Calibri"/>
               </w:rPr>
@@ -827,7 +838,6 @@
               <w:tabs>
                 <w:tab w:val="left" w:pos="1200"/>
               </w:tabs>
-              <w:spacing w:after="0" w:line="240" w:lineRule="auto"/>
               <w:rPr>
                 <w:rFonts w:ascii="Calibri" w:hAnsi="Calibri" w:cs="Calibri"/>
               </w:rPr>
@@ -838,7 +848,6 @@
               <w:tabs>
                 <w:tab w:val="left" w:pos="1200"/>
               </w:tabs>
-              <w:spacing w:after="0" w:line="240" w:lineRule="auto"/>
               <w:rPr>
                 <w:rFonts w:ascii="Calibri" w:hAnsi="Calibri" w:cs="Calibri"/>
               </w:rPr>
@@ -855,7 +864,6 @@
               <w:tabs>
                 <w:tab w:val="left" w:pos="1200"/>
               </w:tabs>
-              <w:spacing w:after="0" w:line="240" w:lineRule="auto"/>
               <w:rPr>
                 <w:rFonts w:ascii="Calibri" w:hAnsi="Calibri" w:cs="Calibri"/>
               </w:rPr>
@@ -1014,7 +1022,25 @@
                 <w:bCs/>
                 <w:color w:val="2E74B5" w:themeColor="accent5" w:themeShade="BF"/>
               </w:rPr>
-              <w:t>Associate Director, Web &amp; Interactive</w:t>
+              <w:t>Associate Director</w:t>
+            </w:r>
+            <w:r>
+              <w:rPr>
+                <w:rFonts w:cstheme="minorHAnsi"/>
+                <w:b/>
+                <w:bCs/>
+                <w:color w:val="2E74B5" w:themeColor="accent5" w:themeShade="BF"/>
+              </w:rPr>
+              <w:t xml:space="preserve"> of</w:t>
+            </w:r>
+            <w:r>
+              <w:rPr>
+                <w:rFonts w:cstheme="minorHAnsi"/>
+                <w:b/>
+                <w:bCs/>
+                <w:color w:val="2E74B5" w:themeColor="accent5" w:themeShade="BF"/>
+              </w:rPr>
+              <w:t xml:space="preserve"> Web &amp; Interactive</w:t>
             </w:r>
             <w:r>
               <w:rPr>
@@ -1118,7 +1144,6 @@
                 <w:ilvl w:val="0"/>
                 <w:numId w:val="15"/>
               </w:numPr>
-              <w:spacing w:after="0" w:line="240" w:lineRule="auto"/>
               <w:ind w:left="360"/>
               <w:rPr>
                 <w:rFonts w:ascii="Calibri" w:hAnsi="Calibri" w:cs="Calibri"/>
@@ -1138,7 +1163,6 @@
                 <w:ilvl w:val="0"/>
                 <w:numId w:val="15"/>
               </w:numPr>
-              <w:spacing w:after="0" w:line="240" w:lineRule="auto"/>
               <w:ind w:left="360"/>
               <w:rPr>
                 <w:rFonts w:ascii="Calibri" w:hAnsi="Calibri" w:cs="Calibri"/>
@@ -1158,7 +1182,6 @@
                 <w:ilvl w:val="0"/>
                 <w:numId w:val="15"/>
               </w:numPr>
-              <w:spacing w:after="0" w:line="240" w:lineRule="auto"/>
               <w:ind w:left="360"/>
               <w:rPr>
                 <w:rFonts w:ascii="Calibri" w:hAnsi="Calibri" w:cs="Calibri"/>
@@ -1178,7 +1201,6 @@
                 <w:ilvl w:val="0"/>
                 <w:numId w:val="15"/>
               </w:numPr>
-              <w:spacing w:after="0" w:line="240" w:lineRule="auto"/>
               <w:ind w:left="360"/>
               <w:rPr>
                 <w:rFonts w:ascii="Calibri" w:hAnsi="Calibri" w:cs="Calibri"/>
@@ -1199,7 +1221,6 @@
                 <w:ilvl w:val="0"/>
                 <w:numId w:val="15"/>
               </w:numPr>
-              <w:spacing w:after="0" w:line="240" w:lineRule="auto"/>
               <w:ind w:left="360"/>
               <w:rPr>
                 <w:rFonts w:ascii="Calibri" w:hAnsi="Calibri" w:cs="Calibri"/>
@@ -1219,7 +1240,6 @@
                 <w:ilvl w:val="0"/>
                 <w:numId w:val="15"/>
               </w:numPr>
-              <w:spacing w:after="0" w:line="240" w:lineRule="auto"/>
               <w:ind w:left="360"/>
               <w:rPr>
                 <w:rFonts w:ascii="Calibri" w:hAnsi="Calibri" w:cs="Calibri"/>
@@ -1239,7 +1259,6 @@
                 <w:ilvl w:val="0"/>
                 <w:numId w:val="15"/>
               </w:numPr>
-              <w:spacing w:after="0" w:line="240" w:lineRule="auto"/>
               <w:ind w:left="360"/>
               <w:rPr>
                 <w:rFonts w:ascii="Calibri" w:hAnsi="Calibri" w:cs="Calibri"/>
@@ -1552,7 +1571,6 @@
           </w:tcPr>
           <w:p>
             <w:pPr>
-              <w:spacing w:after="0" w:line="240" w:lineRule="auto"/>
               <w:rPr>
                 <w:rFonts w:ascii="Calibri" w:hAnsi="Calibri" w:cs="Calibri"/>
               </w:rPr>
@@ -1566,15 +1584,13 @@
           </w:p>
           <w:p>
             <w:pPr>
-              <w:spacing w:after="0" w:line="240" w:lineRule="auto"/>
-              <w:rPr>
-                <w:rFonts w:ascii="Calibri" w:hAnsi="Calibri" w:cs="Calibri"/>
-              </w:rPr>
-            </w:pPr>
-          </w:p>
-          <w:p>
-            <w:pPr>
-              <w:spacing w:after="0" w:line="240" w:lineRule="auto"/>
+              <w:rPr>
+                <w:rFonts w:ascii="Calibri" w:hAnsi="Calibri" w:cs="Calibri"/>
+              </w:rPr>
+            </w:pPr>
+          </w:p>
+          <w:p>
+            <w:pPr>
               <w:rPr>
                 <w:rFonts w:ascii="Calibri" w:hAnsi="Calibri" w:cs="Calibri"/>
                 <w:b/>
@@ -1592,7 +1608,6 @@
           </w:p>
           <w:p>
             <w:pPr>
-              <w:spacing w:after="0" w:line="240" w:lineRule="auto"/>
               <w:rPr>
                 <w:rFonts w:ascii="Calibri" w:hAnsi="Calibri" w:cs="Calibri"/>
               </w:rPr>
@@ -1605,7 +1620,6 @@
                 <w:ilvl w:val="0"/>
                 <w:numId w:val="17"/>
               </w:numPr>
-              <w:spacing w:after="0" w:line="240" w:lineRule="auto"/>
               <w:ind w:left="360"/>
               <w:rPr>
                 <w:rFonts w:ascii="Calibri" w:hAnsi="Calibri" w:cs="Calibri"/>
@@ -1625,7 +1639,6 @@
                 <w:ilvl w:val="0"/>
                 <w:numId w:val="17"/>
               </w:numPr>
-              <w:spacing w:after="0" w:line="240" w:lineRule="auto"/>
               <w:ind w:left="360"/>
               <w:rPr>
                 <w:rFonts w:ascii="Calibri" w:hAnsi="Calibri" w:cs="Calibri"/>
@@ -1645,7 +1658,6 @@
                 <w:ilvl w:val="0"/>
                 <w:numId w:val="17"/>
               </w:numPr>
-              <w:spacing w:after="0" w:line="240" w:lineRule="auto"/>
               <w:ind w:left="360"/>
               <w:rPr>
                 <w:rFonts w:ascii="Calibri" w:hAnsi="Calibri" w:cs="Calibri"/>
@@ -2319,7 +2331,6 @@
                 <w:ilvl w:val="1"/>
                 <w:numId w:val="23"/>
               </w:numPr>
-              <w:spacing w:after="0" w:line="240" w:lineRule="auto"/>
               <w:ind w:left="630" w:hanging="270"/>
               <w:rPr>
                 <w:rFonts w:ascii="Calibri" w:hAnsi="Calibri" w:cs="Calibri"/>

</xml_diff>